<commit_message>
avanzando en la practica
</commit_message>
<xml_diff>
--- a/I. 03 Minería de Datos I/Practicas/Practica 2/Práctica Prep Datos 2.docx
+++ b/I. 03 Minería de Datos I/Practicas/Practica 2/Práctica Prep Datos 2.docx
@@ -1,6 +1,6 @@
 
 <file path=word/document.xml><?xml version="1.0" encoding="utf-8"?>
-<w:document xmlns:wpc="http://schemas.microsoft.com/office/word/2010/wordprocessingCanvas" xmlns:cx="http://schemas.microsoft.com/office/drawing/2014/chartex" xmlns:cx1="http://schemas.microsoft.com/office/drawing/2015/9/8/chartex" xmlns:cx2="http://schemas.microsoft.com/office/drawing/2015/10/21/chartex" xmlns:cx3="http://schemas.microsoft.com/office/drawing/2016/5/9/chartex" xmlns:cx4="http://schemas.microsoft.com/office/drawing/2016/5/10/chartex" xmlns:cx5="http://schemas.microsoft.com/office/drawing/2016/5/11/chartex" xmlns:cx6="http://schemas.microsoft.com/office/drawing/2016/5/12/chartex" xmlns:cx7="http://schemas.microsoft.com/office/drawing/2016/5/13/chartex" xmlns:cx8="http://schemas.microsoft.com/office/drawing/2016/5/14/chartex" xmlns:mc="http://schemas.openxmlformats.org/markup-compatibility/2006" xmlns:aink="http://schemas.microsoft.com/office/drawing/2016/ink" xmlns:am3d="http://schemas.microsoft.com/office/drawing/2017/model3d" xmlns:o="urn:schemas-microsoft-com:office:office" xmlns:r="http://schemas.openxmlformats.org/officeDocument/2006/relationships" xmlns:m="http://schemas.openxmlformats.org/officeDocument/2006/math" xmlns:v="urn:schemas-microsoft-com:vml" xmlns:wp14="http://schemas.microsoft.com/office/word/2010/wordprocessingDrawing" xmlns:wp="http://schemas.openxmlformats.org/drawingml/2006/wordprocessingDrawing" xmlns:w10="urn:schemas-microsoft-com:office:word" xmlns:w="http://schemas.openxmlformats.org/wordprocessingml/2006/main" xmlns:w14="http://schemas.microsoft.com/office/word/2010/wordml" xmlns:w15="http://schemas.microsoft.com/office/word/2012/wordml" xmlns:w16cid="http://schemas.microsoft.com/office/word/2016/wordml/cid" xmlns:w16se="http://schemas.microsoft.com/office/word/2015/wordml/symex" xmlns:wpg="http://schemas.microsoft.com/office/word/2010/wordprocessingGroup" xmlns:wpi="http://schemas.microsoft.com/office/word/2010/wordprocessingInk" xmlns:wne="http://schemas.microsoft.com/office/word/2006/wordml" xmlns:wps="http://schemas.microsoft.com/office/word/2010/wordprocessingShape" mc:Ignorable="w14 w15 w16se w16cid wp14">
+<w:document xmlns:wpc="http://schemas.microsoft.com/office/word/2010/wordprocessingCanvas" xmlns:cx="http://schemas.microsoft.com/office/drawing/2014/chartex" xmlns:cx1="http://schemas.microsoft.com/office/drawing/2015/9/8/chartex" xmlns:mc="http://schemas.openxmlformats.org/markup-compatibility/2006" xmlns:o="urn:schemas-microsoft-com:office:office" xmlns:r="http://schemas.openxmlformats.org/officeDocument/2006/relationships" xmlns:m="http://schemas.openxmlformats.org/officeDocument/2006/math" xmlns:v="urn:schemas-microsoft-com:vml" xmlns:wp14="http://schemas.microsoft.com/office/word/2010/wordprocessingDrawing" xmlns:wp="http://schemas.openxmlformats.org/drawingml/2006/wordprocessingDrawing" xmlns:w10="urn:schemas-microsoft-com:office:word" xmlns:w="http://schemas.openxmlformats.org/wordprocessingml/2006/main" xmlns:w14="http://schemas.microsoft.com/office/word/2010/wordml" xmlns:w15="http://schemas.microsoft.com/office/word/2012/wordml" xmlns:w16se="http://schemas.microsoft.com/office/word/2015/wordml/symex" xmlns:wpg="http://schemas.microsoft.com/office/word/2010/wordprocessingGroup" xmlns:wpi="http://schemas.microsoft.com/office/word/2010/wordprocessingInk" xmlns:wne="http://schemas.microsoft.com/office/word/2006/wordml" xmlns:wps="http://schemas.microsoft.com/office/word/2010/wordprocessingShape" mc:Ignorable="w14 w15 w16se wp14">
   <w:body>
     <w:p>
       <w:pPr>
@@ -146,7 +146,7 @@
     </w:p>
     <w:p>
       <w:pPr>
-        <w:pStyle w:val="ListParagraph"/>
+        <w:pStyle w:val="Prrafodelista"/>
         <w:numPr>
           <w:ilvl w:val="0"/>
           <w:numId w:val="13"/>
@@ -158,7 +158,7 @@
     </w:p>
     <w:p>
       <w:pPr>
-        <w:pStyle w:val="ListParagraph"/>
+        <w:pStyle w:val="Prrafodelista"/>
         <w:numPr>
           <w:ilvl w:val="0"/>
           <w:numId w:val="13"/>
@@ -170,7 +170,7 @@
     </w:p>
     <w:p>
       <w:pPr>
-        <w:pStyle w:val="ListParagraph"/>
+        <w:pStyle w:val="Prrafodelista"/>
         <w:numPr>
           <w:ilvl w:val="0"/>
           <w:numId w:val="13"/>
@@ -182,7 +182,7 @@
     </w:p>
     <w:p>
       <w:pPr>
-        <w:pStyle w:val="ListParagraph"/>
+        <w:pStyle w:val="Prrafodelista"/>
         <w:numPr>
           <w:ilvl w:val="0"/>
           <w:numId w:val="13"/>
@@ -194,7 +194,7 @@
     </w:p>
     <w:p>
       <w:pPr>
-        <w:pStyle w:val="ListParagraph"/>
+        <w:pStyle w:val="Prrafodelista"/>
         <w:widowControl w:val="0"/>
         <w:numPr>
           <w:ilvl w:val="0"/>
@@ -279,7 +279,7 @@
     </w:p>
     <w:p>
       <w:pPr>
-        <w:pStyle w:val="ListParagraph"/>
+        <w:pStyle w:val="Prrafodelista"/>
         <w:numPr>
           <w:ilvl w:val="1"/>
           <w:numId w:val="13"/>
@@ -291,19 +291,21 @@
     </w:p>
     <w:p>
       <w:pPr>
-        <w:pStyle w:val="ListParagraph"/>
+        <w:pStyle w:val="Prrafodelista"/>
         <w:numPr>
           <w:ilvl w:val="1"/>
           <w:numId w:val="13"/>
         </w:numPr>
       </w:pPr>
+      <w:proofErr w:type="spellStart"/>
       <w:r>
         <w:t>Quartiles</w:t>
       </w:r>
+      <w:proofErr w:type="spellEnd"/>
     </w:p>
     <w:p>
       <w:pPr>
-        <w:pStyle w:val="ListParagraph"/>
+        <w:pStyle w:val="Prrafodelista"/>
         <w:numPr>
           <w:ilvl w:val="1"/>
           <w:numId w:val="13"/>
@@ -312,10 +314,12 @@
       <w:r>
         <w:t>Scatter plots</w:t>
       </w:r>
+      <w:bookmarkStart w:id="0" w:name="_GoBack"/>
+      <w:bookmarkEnd w:id="0"/>
     </w:p>
     <w:p>
       <w:pPr>
-        <w:pStyle w:val="ListParagraph"/>
+        <w:pStyle w:val="Prrafodelista"/>
         <w:numPr>
           <w:ilvl w:val="1"/>
           <w:numId w:val="13"/>
@@ -327,7 +331,7 @@
     </w:p>
     <w:p>
       <w:pPr>
-        <w:pStyle w:val="ListParagraph"/>
+        <w:pStyle w:val="Prrafodelista"/>
         <w:numPr>
           <w:ilvl w:val="1"/>
           <w:numId w:val="13"/>
@@ -339,7 +343,7 @@
     </w:p>
     <w:p>
       <w:pPr>
-        <w:pStyle w:val="ListParagraph"/>
+        <w:pStyle w:val="Prrafodelista"/>
         <w:widowControl w:val="0"/>
         <w:numPr>
           <w:ilvl w:val="0"/>
@@ -371,14 +375,22 @@
       <w:r>
         <w:rPr>
           <w:rFonts w:cstheme="minorHAnsi"/>
-          <w:lang w:val="es-ES"/>
-        </w:rPr>
-        <w:t>Obtenga la matriz de correlación de las variables numéricas e identifique si algunas se pudieran quitar.</w:t>
+          <w:color w:val="FF0000"/>
+          <w:lang w:val="es-ES"/>
+        </w:rPr>
+        <w:t xml:space="preserve">Obtenga la matriz de correlación de las variables numéricas </w:t>
+      </w:r>
+      <w:r>
+        <w:rPr>
+          <w:rFonts w:cstheme="minorHAnsi"/>
+          <w:lang w:val="es-ES"/>
+        </w:rPr>
+        <w:t>e identifique si algunas se pudieran quitar.</w:t>
       </w:r>
     </w:p>
     <w:p>
       <w:pPr>
-        <w:pStyle w:val="ListParagraph"/>
+        <w:pStyle w:val="Prrafodelista"/>
         <w:widowControl w:val="0"/>
         <w:numPr>
           <w:ilvl w:val="0"/>
@@ -433,7 +445,7 @@
     </w:p>
     <w:p>
       <w:pPr>
-        <w:pStyle w:val="ListParagraph"/>
+        <w:pStyle w:val="Prrafodelista"/>
         <w:widowControl w:val="0"/>
         <w:numPr>
           <w:ilvl w:val="0"/>
@@ -497,7 +509,7 @@
     </w:p>
     <w:p>
       <w:pPr>
-        <w:pStyle w:val="ListParagraph"/>
+        <w:pStyle w:val="Prrafodelista"/>
         <w:widowControl w:val="0"/>
         <w:numPr>
           <w:ilvl w:val="0"/>
@@ -552,7 +564,7 @@
     </w:p>
     <w:p>
       <w:pPr>
-        <w:pStyle w:val="ListParagraph"/>
+        <w:pStyle w:val="Prrafodelista"/>
         <w:widowControl w:val="0"/>
         <w:numPr>
           <w:ilvl w:val="0"/>
@@ -598,7 +610,7 @@
     </w:p>
     <w:p>
       <w:pPr>
-        <w:pStyle w:val="ListParagraph"/>
+        <w:pStyle w:val="Prrafodelista"/>
         <w:widowControl w:val="0"/>
         <w:numPr>
           <w:ilvl w:val="0"/>
@@ -637,7 +649,7 @@
     </w:p>
     <w:p>
       <w:pPr>
-        <w:pStyle w:val="ListParagraph"/>
+        <w:pStyle w:val="Prrafodelista"/>
         <w:widowControl w:val="0"/>
         <w:numPr>
           <w:ilvl w:val="0"/>
@@ -692,7 +704,7 @@
     </w:p>
     <w:p>
       <w:pPr>
-        <w:pStyle w:val="ListParagraph"/>
+        <w:pStyle w:val="Prrafodelista"/>
         <w:widowControl w:val="0"/>
         <w:numPr>
           <w:ilvl w:val="0"/>
@@ -742,42 +754,7 @@
           <w:rFonts w:cstheme="minorHAnsi"/>
           <w:lang w:val="es-ES"/>
         </w:rPr>
-        <w:t xml:space="preserve">) </w:t>
-      </w:r>
-      <w:r>
-        <w:rPr>
-          <w:rFonts w:cstheme="minorHAnsi"/>
-          <w:lang w:val="es-ES"/>
-        </w:rPr>
-        <w:t xml:space="preserve">y tienda </w:t>
-      </w:r>
-      <w:r>
-        <w:rPr>
-          <w:rFonts w:cstheme="minorHAnsi"/>
-          <w:lang w:val="es-ES"/>
-        </w:rPr>
-        <w:t xml:space="preserve">el total </w:t>
-      </w:r>
-      <w:r>
-        <w:rPr>
-          <w:rFonts w:cstheme="minorHAnsi"/>
-          <w:lang w:val="es-ES"/>
-        </w:rPr>
-        <w:t xml:space="preserve">y el promedio </w:t>
-      </w:r>
-      <w:r>
-        <w:rPr>
-          <w:rFonts w:cstheme="minorHAnsi"/>
-          <w:lang w:val="es-ES"/>
-        </w:rPr>
-        <w:t>en ventas (Sales) y ordénelo por ventas en forma</w:t>
-      </w:r>
-      <w:r>
-        <w:rPr>
-          <w:rFonts w:cstheme="minorHAnsi"/>
-          <w:lang w:val="es-ES"/>
-        </w:rPr>
-        <w:t xml:space="preserve"> ascendente.</w:t>
+        <w:t>) y tienda el total y el promedio en ventas (Sales) y ordénelo por ventas en forma ascendente.</w:t>
       </w:r>
     </w:p>
     <w:p>
@@ -790,8 +767,483 @@
           <w:lang w:val="es-ES"/>
         </w:rPr>
       </w:pPr>
-      <w:bookmarkStart w:id="0" w:name="_GoBack"/>
-      <w:bookmarkEnd w:id="0"/>
+    </w:p>
+    <w:p>
+      <w:pPr>
+        <w:ind w:hanging="294"/>
+        <w:rPr>
+          <w:rFonts w:cstheme="minorHAnsi"/>
+          <w:b/>
+          <w:u w:val="single"/>
+          <w:lang w:val="es-ES"/>
+        </w:rPr>
+      </w:pPr>
+    </w:p>
+    <w:p>
+      <w:pPr>
+        <w:shd w:val="clear" w:color="auto" w:fill="FFFFFF"/>
+        <w:spacing w:before="186" w:after="0" w:line="240" w:lineRule="auto"/>
+        <w:outlineLvl w:val="2"/>
+        <w:rPr>
+          <w:rFonts w:ascii="Helvetica Neue" w:eastAsia="Times New Roman" w:hAnsi="Helvetica Neue" w:cs="Times New Roman"/>
+          <w:b/>
+          <w:bCs/>
+          <w:color w:val="000000"/>
+          <w:sz w:val="27"/>
+          <w:szCs w:val="27"/>
+          <w:lang w:eastAsia="es-BO"/>
+        </w:rPr>
+      </w:pPr>
+      <w:proofErr w:type="spellStart"/>
+      <w:r>
+        <w:rPr>
+          <w:rFonts w:ascii="Helvetica Neue" w:eastAsia="Times New Roman" w:hAnsi="Helvetica Neue" w:cs="Times New Roman"/>
+          <w:b/>
+          <w:bCs/>
+          <w:color w:val="000000"/>
+          <w:sz w:val="27"/>
+          <w:szCs w:val="27"/>
+          <w:lang w:eastAsia="es-BO"/>
+        </w:rPr>
+        <w:t>seaborn</w:t>
+      </w:r>
+      <w:proofErr w:type="spellEnd"/>
+      <w:r>
+        <w:rPr>
+          <w:rFonts w:ascii="Helvetica Neue" w:eastAsia="Times New Roman" w:hAnsi="Helvetica Neue" w:cs="Times New Roman"/>
+          <w:b/>
+          <w:bCs/>
+          <w:color w:val="000000"/>
+          <w:sz w:val="27"/>
+          <w:szCs w:val="27"/>
+          <w:lang w:eastAsia="es-BO"/>
+        </w:rPr>
+        <w:t xml:space="preserve"> </w:t>
+      </w:r>
+      <w:proofErr w:type="spellStart"/>
+      <w:r>
+        <w:rPr>
+          <w:rFonts w:ascii="Helvetica Neue" w:eastAsia="Times New Roman" w:hAnsi="Helvetica Neue" w:cs="Times New Roman"/>
+          <w:b/>
+          <w:bCs/>
+          <w:color w:val="000000"/>
+          <w:sz w:val="27"/>
+          <w:szCs w:val="27"/>
+          <w:lang w:eastAsia="es-BO"/>
+        </w:rPr>
+        <w:t>Scatter</w:t>
+      </w:r>
+      <w:proofErr w:type="spellEnd"/>
+      <w:r>
+        <w:rPr>
+          <w:rFonts w:ascii="Helvetica Neue" w:eastAsia="Times New Roman" w:hAnsi="Helvetica Neue" w:cs="Times New Roman"/>
+          <w:b/>
+          <w:bCs/>
+          <w:color w:val="000000"/>
+          <w:sz w:val="27"/>
+          <w:szCs w:val="27"/>
+          <w:lang w:eastAsia="es-BO"/>
+        </w:rPr>
+        <w:t xml:space="preserve"> </w:t>
+      </w:r>
+      <w:proofErr w:type="spellStart"/>
+      <w:r>
+        <w:rPr>
+          <w:rFonts w:ascii="Helvetica Neue" w:eastAsia="Times New Roman" w:hAnsi="Helvetica Neue" w:cs="Times New Roman"/>
+          <w:b/>
+          <w:bCs/>
+          <w:color w:val="000000"/>
+          <w:sz w:val="27"/>
+          <w:szCs w:val="27"/>
+          <w:lang w:eastAsia="es-BO"/>
+        </w:rPr>
+        <w:t>plot</w:t>
+      </w:r>
+      <w:proofErr w:type="spellEnd"/>
+    </w:p>
+    <w:p>
+      <w:pPr>
+        <w:ind w:hanging="294"/>
+        <w:rPr>
+          <w:rFonts w:cstheme="minorHAnsi"/>
+          <w:b/>
+          <w:u w:val="single"/>
+          <w:lang w:val="es-ES"/>
+        </w:rPr>
+      </w:pPr>
+    </w:p>
+    <w:p>
+      <w:pPr>
+        <w:ind w:hanging="294"/>
+        <w:rPr>
+          <w:rFonts w:cstheme="minorHAnsi"/>
+          <w:b/>
+          <w:u w:val="single"/>
+          <w:lang w:val="es-ES"/>
+        </w:rPr>
+      </w:pPr>
+      <w:r>
+        <w:rPr>
+          <w:rFonts w:cstheme="minorHAnsi"/>
+          <w:b/>
+          <w:u w:val="single"/>
+          <w:lang w:val="es-ES"/>
+        </w:rPr>
+        <w:t xml:space="preserve">x = </w:t>
+      </w:r>
+      <w:proofErr w:type="spellStart"/>
+      <w:proofErr w:type="gramStart"/>
+      <w:r>
+        <w:rPr>
+          <w:rFonts w:cstheme="minorHAnsi"/>
+          <w:b/>
+          <w:u w:val="single"/>
+          <w:lang w:val="es-ES"/>
+        </w:rPr>
+        <w:t>sb.PairGrid</w:t>
+      </w:r>
+      <w:proofErr w:type="spellEnd"/>
+      <w:proofErr w:type="gramEnd"/>
+      <w:r>
+        <w:rPr>
+          <w:rFonts w:cstheme="minorHAnsi"/>
+          <w:b/>
+          <w:u w:val="single"/>
+          <w:lang w:val="es-ES"/>
+        </w:rPr>
+        <w:t>(iris)</w:t>
+      </w:r>
+    </w:p>
+    <w:p>
+      <w:pPr>
+        <w:ind w:hanging="294"/>
+        <w:rPr>
+          <w:rFonts w:cstheme="minorHAnsi"/>
+          <w:b/>
+          <w:u w:val="single"/>
+          <w:lang w:val="en-US"/>
+        </w:rPr>
+      </w:pPr>
+      <w:r>
+        <w:rPr>
+          <w:rFonts w:cstheme="minorHAnsi"/>
+          <w:b/>
+          <w:u w:val="single"/>
+          <w:lang w:val="en-US"/>
+        </w:rPr>
+        <w:t xml:space="preserve">x = </w:t>
+      </w:r>
+      <w:proofErr w:type="spellStart"/>
+      <w:r>
+        <w:rPr>
+          <w:rFonts w:cstheme="minorHAnsi"/>
+          <w:b/>
+          <w:u w:val="single"/>
+          <w:lang w:val="en-US"/>
+        </w:rPr>
+        <w:t>x.map</w:t>
+      </w:r>
+      <w:proofErr w:type="spellEnd"/>
+      <w:r>
+        <w:rPr>
+          <w:rFonts w:cstheme="minorHAnsi"/>
+          <w:b/>
+          <w:u w:val="single"/>
+          <w:lang w:val="en-US"/>
+        </w:rPr>
+        <w:t>(</w:t>
+      </w:r>
+      <w:proofErr w:type="spellStart"/>
+      <w:proofErr w:type="gramStart"/>
+      <w:r>
+        <w:rPr>
+          <w:rFonts w:cstheme="minorHAnsi"/>
+          <w:b/>
+          <w:u w:val="single"/>
+          <w:lang w:val="en-US"/>
+        </w:rPr>
+        <w:t>plt.scatter</w:t>
+      </w:r>
+      <w:proofErr w:type="spellEnd"/>
+      <w:proofErr w:type="gramEnd"/>
+      <w:r>
+        <w:rPr>
+          <w:rFonts w:cstheme="minorHAnsi"/>
+          <w:b/>
+          <w:u w:val="single"/>
+          <w:lang w:val="en-US"/>
+        </w:rPr>
+        <w:t>)</w:t>
+      </w:r>
+    </w:p>
+    <w:p>
+      <w:pPr>
+        <w:ind w:hanging="294"/>
+        <w:rPr>
+          <w:rFonts w:cstheme="minorHAnsi"/>
+          <w:b/>
+          <w:u w:val="single"/>
+          <w:lang w:val="en-US"/>
+        </w:rPr>
+      </w:pPr>
+    </w:p>
+    <w:p>
+      <w:pPr>
+        <w:ind w:hanging="294"/>
+        <w:rPr>
+          <w:rFonts w:cstheme="minorHAnsi"/>
+          <w:b/>
+          <w:u w:val="single"/>
+          <w:lang w:val="en-US"/>
+        </w:rPr>
+      </w:pPr>
+    </w:p>
+    <w:p>
+      <w:pPr>
+        <w:ind w:hanging="294"/>
+        <w:rPr>
+          <w:rFonts w:cstheme="minorHAnsi"/>
+          <w:b/>
+          <w:u w:val="single"/>
+          <w:lang w:val="en-US"/>
+        </w:rPr>
+      </w:pPr>
+      <w:r>
+        <w:rPr>
+          <w:rFonts w:cstheme="minorHAnsi"/>
+          <w:b/>
+          <w:u w:val="single"/>
+          <w:lang w:val="en-US"/>
+        </w:rPr>
+        <w:t xml:space="preserve">x = </w:t>
+      </w:r>
+      <w:proofErr w:type="spellStart"/>
+      <w:proofErr w:type="gramStart"/>
+      <w:r>
+        <w:rPr>
+          <w:rFonts w:cstheme="minorHAnsi"/>
+          <w:b/>
+          <w:u w:val="single"/>
+          <w:lang w:val="en-US"/>
+        </w:rPr>
+        <w:t>sb.PairGrid</w:t>
+      </w:r>
+      <w:proofErr w:type="spellEnd"/>
+      <w:proofErr w:type="gramEnd"/>
+      <w:r>
+        <w:rPr>
+          <w:rFonts w:cstheme="minorHAnsi"/>
+          <w:b/>
+          <w:u w:val="single"/>
+          <w:lang w:val="en-US"/>
+        </w:rPr>
+        <w:t>(iris, hue = 'species', palette='</w:t>
+      </w:r>
+      <w:proofErr w:type="spellStart"/>
+      <w:r>
+        <w:rPr>
+          <w:rFonts w:cstheme="minorHAnsi"/>
+          <w:b/>
+          <w:u w:val="single"/>
+          <w:lang w:val="en-US"/>
+        </w:rPr>
+        <w:t>coolwarm</w:t>
+      </w:r>
+      <w:proofErr w:type="spellEnd"/>
+      <w:r>
+        <w:rPr>
+          <w:rFonts w:cstheme="minorHAnsi"/>
+          <w:b/>
+          <w:u w:val="single"/>
+          <w:lang w:val="en-US"/>
+        </w:rPr>
+        <w:t>')</w:t>
+      </w:r>
+    </w:p>
+    <w:p>
+      <w:pPr>
+        <w:ind w:hanging="294"/>
+        <w:rPr>
+          <w:rFonts w:cstheme="minorHAnsi"/>
+          <w:b/>
+          <w:u w:val="single"/>
+          <w:lang w:val="en-US"/>
+        </w:rPr>
+      </w:pPr>
+      <w:r>
+        <w:rPr>
+          <w:rFonts w:cstheme="minorHAnsi"/>
+          <w:b/>
+          <w:u w:val="single"/>
+          <w:lang w:val="en-US"/>
+        </w:rPr>
+        <w:t xml:space="preserve">x = </w:t>
+      </w:r>
+      <w:proofErr w:type="spellStart"/>
+      <w:r>
+        <w:rPr>
+          <w:rFonts w:cstheme="minorHAnsi"/>
+          <w:b/>
+          <w:u w:val="single"/>
+          <w:lang w:val="en-US"/>
+        </w:rPr>
+        <w:t>x.map_diag</w:t>
+      </w:r>
+      <w:proofErr w:type="spellEnd"/>
+      <w:r>
+        <w:rPr>
+          <w:rFonts w:cstheme="minorHAnsi"/>
+          <w:b/>
+          <w:u w:val="single"/>
+          <w:lang w:val="en-US"/>
+        </w:rPr>
+        <w:t>(</w:t>
+      </w:r>
+      <w:proofErr w:type="spellStart"/>
+      <w:proofErr w:type="gramStart"/>
+      <w:r>
+        <w:rPr>
+          <w:rFonts w:cstheme="minorHAnsi"/>
+          <w:b/>
+          <w:u w:val="single"/>
+          <w:lang w:val="en-US"/>
+        </w:rPr>
+        <w:t>plt.hist</w:t>
+      </w:r>
+      <w:proofErr w:type="spellEnd"/>
+      <w:proofErr w:type="gramEnd"/>
+      <w:r>
+        <w:rPr>
+          <w:rFonts w:cstheme="minorHAnsi"/>
+          <w:b/>
+          <w:u w:val="single"/>
+          <w:lang w:val="en-US"/>
+        </w:rPr>
+        <w:t>)</w:t>
+      </w:r>
+    </w:p>
+    <w:p>
+      <w:pPr>
+        <w:ind w:hanging="294"/>
+        <w:rPr>
+          <w:rFonts w:cstheme="minorHAnsi"/>
+          <w:b/>
+          <w:u w:val="single"/>
+          <w:lang w:val="en-US"/>
+        </w:rPr>
+      </w:pPr>
+      <w:r>
+        <w:rPr>
+          <w:rFonts w:cstheme="minorHAnsi"/>
+          <w:b/>
+          <w:u w:val="single"/>
+          <w:lang w:val="en-US"/>
+        </w:rPr>
+        <w:t xml:space="preserve">x = </w:t>
+      </w:r>
+      <w:proofErr w:type="spellStart"/>
+      <w:r>
+        <w:rPr>
+          <w:rFonts w:cstheme="minorHAnsi"/>
+          <w:b/>
+          <w:u w:val="single"/>
+          <w:lang w:val="en-US"/>
+        </w:rPr>
+        <w:t>x.map_offdiag</w:t>
+      </w:r>
+      <w:proofErr w:type="spellEnd"/>
+      <w:r>
+        <w:rPr>
+          <w:rFonts w:cstheme="minorHAnsi"/>
+          <w:b/>
+          <w:u w:val="single"/>
+          <w:lang w:val="en-US"/>
+        </w:rPr>
+        <w:t>(</w:t>
+      </w:r>
+      <w:proofErr w:type="spellStart"/>
+      <w:proofErr w:type="gramStart"/>
+      <w:r>
+        <w:rPr>
+          <w:rFonts w:cstheme="minorHAnsi"/>
+          <w:b/>
+          <w:u w:val="single"/>
+          <w:lang w:val="en-US"/>
+        </w:rPr>
+        <w:t>plt.scatter</w:t>
+      </w:r>
+      <w:proofErr w:type="spellEnd"/>
+      <w:proofErr w:type="gramEnd"/>
+      <w:r>
+        <w:rPr>
+          <w:rFonts w:cstheme="minorHAnsi"/>
+          <w:b/>
+          <w:u w:val="single"/>
+          <w:lang w:val="en-US"/>
+        </w:rPr>
+        <w:t>)</w:t>
+      </w:r>
+    </w:p>
+    <w:p>
+      <w:pPr>
+        <w:ind w:hanging="294"/>
+        <w:rPr>
+          <w:rFonts w:cstheme="minorHAnsi"/>
+          <w:b/>
+          <w:u w:val="single"/>
+          <w:lang w:val="en-US"/>
+        </w:rPr>
+      </w:pPr>
+      <w:r>
+        <w:rPr>
+          <w:rFonts w:cstheme="minorHAnsi"/>
+          <w:b/>
+          <w:u w:val="single"/>
+          <w:lang w:val="en-US"/>
+        </w:rPr>
+        <w:lastRenderedPageBreak/>
+        <w:t xml:space="preserve">x = </w:t>
+      </w:r>
+      <w:proofErr w:type="spellStart"/>
+      <w:r>
+        <w:rPr>
+          <w:rFonts w:cstheme="minorHAnsi"/>
+          <w:b/>
+          <w:u w:val="single"/>
+          <w:lang w:val="en-US"/>
+        </w:rPr>
+        <w:t>x.add_</w:t>
+      </w:r>
+      <w:proofErr w:type="gramStart"/>
+      <w:r>
+        <w:rPr>
+          <w:rFonts w:cstheme="minorHAnsi"/>
+          <w:b/>
+          <w:u w:val="single"/>
+          <w:lang w:val="en-US"/>
+        </w:rPr>
+        <w:t>legend</w:t>
+      </w:r>
+      <w:proofErr w:type="spellEnd"/>
+      <w:r>
+        <w:rPr>
+          <w:rFonts w:cstheme="minorHAnsi"/>
+          <w:b/>
+          <w:u w:val="single"/>
+          <w:lang w:val="en-US"/>
+        </w:rPr>
+        <w:t>(</w:t>
+      </w:r>
+      <w:proofErr w:type="gramEnd"/>
+      <w:r>
+        <w:rPr>
+          <w:rFonts w:cstheme="minorHAnsi"/>
+          <w:b/>
+          <w:u w:val="single"/>
+          <w:lang w:val="en-US"/>
+        </w:rPr>
+        <w:t>)</w:t>
+      </w:r>
     </w:p>
     <w:sectPr>
       <w:pgSz w:w="12240" w:h="15840"/>
@@ -804,7 +1256,7 @@
 </file>
 
 <file path=word/numbering.xml><?xml version="1.0" encoding="utf-8"?>
-<w:numbering xmlns:wpc="http://schemas.microsoft.com/office/word/2010/wordprocessingCanvas" xmlns:cx="http://schemas.microsoft.com/office/drawing/2014/chartex" xmlns:cx1="http://schemas.microsoft.com/office/drawing/2015/9/8/chartex" xmlns:cx2="http://schemas.microsoft.com/office/drawing/2015/10/21/chartex" xmlns:cx3="http://schemas.microsoft.com/office/drawing/2016/5/9/chartex" xmlns:cx4="http://schemas.microsoft.com/office/drawing/2016/5/10/chartex" xmlns:cx5="http://schemas.microsoft.com/office/drawing/2016/5/11/chartex" xmlns:cx6="http://schemas.microsoft.com/office/drawing/2016/5/12/chartex" xmlns:cx7="http://schemas.microsoft.com/office/drawing/2016/5/13/chartex" xmlns:cx8="http://schemas.microsoft.com/office/drawing/2016/5/14/chartex" xmlns:mc="http://schemas.openxmlformats.org/markup-compatibility/2006" xmlns:aink="http://schemas.microsoft.com/office/drawing/2016/ink" xmlns:am3d="http://schemas.microsoft.com/office/drawing/2017/model3d" xmlns:o="urn:schemas-microsoft-com:office:office" xmlns:r="http://schemas.openxmlformats.org/officeDocument/2006/relationships" xmlns:m="http://schemas.openxmlformats.org/officeDocument/2006/math" xmlns:v="urn:schemas-microsoft-com:vml" xmlns:wp14="http://schemas.microsoft.com/office/word/2010/wordprocessingDrawing" xmlns:wp="http://schemas.openxmlformats.org/drawingml/2006/wordprocessingDrawing" xmlns:w10="urn:schemas-microsoft-com:office:word" xmlns:w="http://schemas.openxmlformats.org/wordprocessingml/2006/main" xmlns:w14="http://schemas.microsoft.com/office/word/2010/wordml" xmlns:w15="http://schemas.microsoft.com/office/word/2012/wordml" xmlns:w16cid="http://schemas.microsoft.com/office/word/2016/wordml/cid" xmlns:w16se="http://schemas.microsoft.com/office/word/2015/wordml/symex" xmlns:wpg="http://schemas.microsoft.com/office/word/2010/wordprocessingGroup" xmlns:wpi="http://schemas.microsoft.com/office/word/2010/wordprocessingInk" xmlns:wne="http://schemas.microsoft.com/office/word/2006/wordml" xmlns:wps="http://schemas.microsoft.com/office/word/2010/wordprocessingShape" mc:Ignorable="w14 w15 w16se w16cid wp14">
+<w:numbering xmlns:wpc="http://schemas.microsoft.com/office/word/2010/wordprocessingCanvas" xmlns:cx="http://schemas.microsoft.com/office/drawing/2014/chartex" xmlns:cx1="http://schemas.microsoft.com/office/drawing/2015/9/8/chartex" xmlns:mc="http://schemas.openxmlformats.org/markup-compatibility/2006" xmlns:o="urn:schemas-microsoft-com:office:office" xmlns:r="http://schemas.openxmlformats.org/officeDocument/2006/relationships" xmlns:m="http://schemas.openxmlformats.org/officeDocument/2006/math" xmlns:v="urn:schemas-microsoft-com:vml" xmlns:wp14="http://schemas.microsoft.com/office/word/2010/wordprocessingDrawing" xmlns:wp="http://schemas.openxmlformats.org/drawingml/2006/wordprocessingDrawing" xmlns:w10="urn:schemas-microsoft-com:office:word" xmlns:w="http://schemas.openxmlformats.org/wordprocessingml/2006/main" xmlns:w14="http://schemas.microsoft.com/office/word/2010/wordml" xmlns:w15="http://schemas.microsoft.com/office/word/2012/wordml" xmlns:w16se="http://schemas.microsoft.com/office/word/2015/wordml/symex" xmlns:wpg="http://schemas.microsoft.com/office/word/2010/wordprocessingGroup" xmlns:wpi="http://schemas.microsoft.com/office/word/2010/wordprocessingInk" xmlns:wne="http://schemas.microsoft.com/office/word/2006/wordml" xmlns:wps="http://schemas.microsoft.com/office/word/2010/wordprocessingShape" mc:Ignorable="w14 w15 w16se wp14">
   <w:abstractNum w:abstractNumId="0" w15:restartNumberingAfterBreak="0">
     <w:nsid w:val="03CA075F"/>
     <w:multiLevelType w:val="hybridMultilevel"/>
@@ -2002,7 +2454,7 @@
 </file>
 
 <file path=word/styles.xml><?xml version="1.0" encoding="utf-8"?>
-<w:styles xmlns:mc="http://schemas.openxmlformats.org/markup-compatibility/2006" xmlns:r="http://schemas.openxmlformats.org/officeDocument/2006/relationships" xmlns:w="http://schemas.openxmlformats.org/wordprocessingml/2006/main" xmlns:w14="http://schemas.microsoft.com/office/word/2010/wordml" xmlns:w15="http://schemas.microsoft.com/office/word/2012/wordml" xmlns:w16cid="http://schemas.microsoft.com/office/word/2016/wordml/cid" xmlns:w16se="http://schemas.microsoft.com/office/word/2015/wordml/symex" mc:Ignorable="w14 w15 w16se w16cid">
+<w:styles xmlns:mc="http://schemas.openxmlformats.org/markup-compatibility/2006" xmlns:r="http://schemas.openxmlformats.org/officeDocument/2006/relationships" xmlns:w="http://schemas.openxmlformats.org/wordprocessingml/2006/main" xmlns:w14="http://schemas.microsoft.com/office/word/2010/wordml" xmlns:w15="http://schemas.microsoft.com/office/word/2012/wordml" xmlns:w16se="http://schemas.microsoft.com/office/word/2015/wordml/symex" mc:Ignorable="w14 w15 w16se">
   <w:docDefaults>
     <w:rPrDefault>
       <w:rPr>
@@ -2018,7 +2470,7 @@
       </w:pPr>
     </w:pPrDefault>
   </w:docDefaults>
-  <w:latentStyles w:defLockedState="0" w:defUIPriority="99" w:defSemiHidden="0" w:defUnhideWhenUsed="0" w:defQFormat="0" w:count="375">
+  <w:latentStyles w:defLockedState="0" w:defUIPriority="99" w:defSemiHidden="0" w:defUnhideWhenUsed="0" w:defQFormat="0" w:count="371">
     <w:lsdException w:name="Normal" w:uiPriority="0" w:qFormat="1"/>
     <w:lsdException w:name="heading 1" w:uiPriority="9" w:qFormat="1"/>
     <w:lsdException w:name="heading 2" w:semiHidden="1" w:uiPriority="9" w:unhideWhenUsed="1" w:qFormat="1"/>
@@ -2381,22 +2833,38 @@
     <w:lsdException w:name="List Table 5 Dark Accent 6" w:uiPriority="50"/>
     <w:lsdException w:name="List Table 6 Colorful Accent 6" w:uiPriority="51"/>
     <w:lsdException w:name="List Table 7 Colorful Accent 6" w:uiPriority="52"/>
-    <w:lsdException w:name="Mention" w:semiHidden="1" w:unhideWhenUsed="1"/>
-    <w:lsdException w:name="Smart Hyperlink" w:semiHidden="1" w:unhideWhenUsed="1"/>
-    <w:lsdException w:name="Hashtag" w:semiHidden="1" w:unhideWhenUsed="1"/>
-    <w:lsdException w:name="Unresolved Mention" w:semiHidden="1" w:unhideWhenUsed="1"/>
   </w:latentStyles>
   <w:style w:type="paragraph" w:default="1" w:styleId="Normal">
     <w:name w:val="Normal"/>
     <w:qFormat/>
   </w:style>
-  <w:style w:type="character" w:default="1" w:styleId="DefaultParagraphFont">
+  <w:style w:type="paragraph" w:styleId="Ttulo3">
+    <w:name w:val="heading 3"/>
+    <w:basedOn w:val="Normal"/>
+    <w:link w:val="Ttulo3Car"/>
+    <w:uiPriority w:val="9"/>
+    <w:qFormat/>
+    <w:rsid w:val="008410A1"/>
+    <w:pPr>
+      <w:spacing w:before="100" w:beforeAutospacing="1" w:after="100" w:afterAutospacing="1" w:line="240" w:lineRule="auto"/>
+      <w:outlineLvl w:val="2"/>
+    </w:pPr>
+    <w:rPr>
+      <w:rFonts w:ascii="Times New Roman" w:eastAsia="Times New Roman" w:hAnsi="Times New Roman" w:cs="Times New Roman"/>
+      <w:b/>
+      <w:bCs/>
+      <w:sz w:val="27"/>
+      <w:szCs w:val="27"/>
+      <w:lang w:eastAsia="es-BO"/>
+    </w:rPr>
+  </w:style>
+  <w:style w:type="character" w:default="1" w:styleId="Fuentedeprrafopredeter">
     <w:name w:val="Default Paragraph Font"/>
     <w:uiPriority w:val="1"/>
     <w:semiHidden/>
     <w:unhideWhenUsed/>
   </w:style>
-  <w:style w:type="table" w:default="1" w:styleId="TableNormal">
+  <w:style w:type="table" w:default="1" w:styleId="Tablanormal">
     <w:name w:val="Normal Table"/>
     <w:uiPriority w:val="99"/>
     <w:semiHidden/>
@@ -2411,13 +2879,13 @@
       </w:tblCellMar>
     </w:tblPr>
   </w:style>
-  <w:style w:type="numbering" w:default="1" w:styleId="NoList">
+  <w:style w:type="numbering" w:default="1" w:styleId="Sinlista">
     <w:name w:val="No List"/>
     <w:uiPriority w:val="99"/>
     <w:semiHidden/>
     <w:unhideWhenUsed/>
   </w:style>
-  <w:style w:type="paragraph" w:styleId="ListParagraph">
+  <w:style w:type="paragraph" w:styleId="Prrafodelista">
     <w:name w:val="List Paragraph"/>
     <w:basedOn w:val="Normal"/>
     <w:uiPriority w:val="34"/>
@@ -2428,10 +2896,10 @@
       <w:contextualSpacing/>
     </w:pPr>
   </w:style>
-  <w:style w:type="paragraph" w:styleId="BalloonText">
+  <w:style w:type="paragraph" w:styleId="Textodeglobo">
     <w:name w:val="Balloon Text"/>
     <w:basedOn w:val="Normal"/>
-    <w:link w:val="BalloonTextChar"/>
+    <w:link w:val="TextodegloboCar"/>
     <w:uiPriority w:val="99"/>
     <w:semiHidden/>
     <w:unhideWhenUsed/>
@@ -2445,10 +2913,10 @@
       <w:szCs w:val="16"/>
     </w:rPr>
   </w:style>
-  <w:style w:type="character" w:customStyle="1" w:styleId="BalloonTextChar">
-    <w:name w:val="Balloon Text Char"/>
-    <w:basedOn w:val="DefaultParagraphFont"/>
-    <w:link w:val="BalloonText"/>
+  <w:style w:type="character" w:customStyle="1" w:styleId="TextodegloboCar">
+    <w:name w:val="Texto de globo Car"/>
+    <w:basedOn w:val="Fuentedeprrafopredeter"/>
+    <w:link w:val="Textodeglobo"/>
     <w:uiPriority w:val="99"/>
     <w:semiHidden/>
     <w:rsid w:val="008E1E94"/>
@@ -2456,6 +2924,21 @@
       <w:rFonts w:ascii="Tahoma" w:hAnsi="Tahoma" w:cs="Tahoma"/>
       <w:sz w:val="16"/>
       <w:szCs w:val="16"/>
+    </w:rPr>
+  </w:style>
+  <w:style w:type="character" w:customStyle="1" w:styleId="Ttulo3Car">
+    <w:name w:val="Título 3 Car"/>
+    <w:basedOn w:val="Fuentedeprrafopredeter"/>
+    <w:link w:val="Ttulo3"/>
+    <w:uiPriority w:val="9"/>
+    <w:rsid w:val="008410A1"/>
+    <w:rPr>
+      <w:rFonts w:ascii="Times New Roman" w:eastAsia="Times New Roman" w:hAnsi="Times New Roman" w:cs="Times New Roman"/>
+      <w:b/>
+      <w:bCs/>
+      <w:sz w:val="27"/>
+      <w:szCs w:val="27"/>
+      <w:lang w:eastAsia="es-BO"/>
     </w:rPr>
   </w:style>
 </w:styles>
@@ -2751,7 +3234,7 @@
 </file>
 
 <file path=customXml/itemProps1.xml><?xml version="1.0" encoding="utf-8"?>
-<ds:datastoreItem xmlns:ds="http://schemas.openxmlformats.org/officeDocument/2006/customXml" ds:itemID="{5B647830-391D-D045-A582-81F6CE866D6C}">
+<ds:datastoreItem xmlns:ds="http://schemas.openxmlformats.org/officeDocument/2006/customXml" ds:itemID="{AA2207B3-9B7E-46E3-90B6-763B574C4694}">
   <ds:schemaRefs>
     <ds:schemaRef ds:uri="http://schemas.openxmlformats.org/officeDocument/2006/bibliography"/>
   </ds:schemaRefs>

</xml_diff>